<commit_message>
Re-enable word document build, and fix minor typo.
</commit_message>
<xml_diff>
--- a/worddocs/acceptable-use.docx
+++ b/worddocs/acceptable-use.docx
@@ -669,7 +669,7 @@
       </w:pPr>
     </w:p>
     <w:bookmarkEnd w:id="31"/>
-    <w:bookmarkStart w:id="33" w:name="personal-use-of-moj-it"/>
+    <w:bookmarkStart w:id="32" w:name="personal-use-of-moj-it"/>
     <w:p>
       <w:pPr>
         <w:pStyle w:val="Heading2"/>
@@ -691,10 +691,11 @@
         <w:pStyle w:val="BodyText"/>
       </w:pPr>
     </w:p>
-    <w:bookmarkStart w:id="32" w:name="personal-use-of-moj-mobile-phones"/>
-    <w:p>
-      <w:pPr>
-        <w:pStyle w:val="Heading3"/>
+    <w:bookmarkEnd w:id="32"/>
+    <w:bookmarkStart w:id="33" w:name="personal-use-of-moj-mobile-phones"/>
+    <w:p>
+      <w:pPr>
+        <w:pStyle w:val="Heading2"/>
       </w:pPr>
       <w:r>
         <w:t xml:space="preserve">Personal use of MoJ mobile phones</w:t>
@@ -853,7 +854,6 @@
         <w:pStyle w:val="BodyText"/>
       </w:pPr>
     </w:p>
-    <w:bookmarkEnd w:id="32"/>
     <w:bookmarkEnd w:id="33"/>
     <w:bookmarkStart w:id="36" w:name="Xf8fe799e30f78dac727aa71b10f3ad79b7222f0"/>
     <w:p>

</xml_diff>